<commit_message>
lab 1 led test updates
</commit_message>
<xml_diff>
--- a/Lab 1 XRP Setup.docx
+++ b/Lab 1 XRP Setup.docx
@@ -30,7 +30,116 @@
       </w:r>
     </w:p>
     <w:p/>
+    <w:p>
+      <w:r>
+        <w:t>Documentation of my custom boot test code</w:t>
+      </w:r>
+      <w:r>
+        <w:t xml:space="preserve"> (No AI used)</w:t>
+      </w:r>
+    </w:p>
+    <w:p>
+      <w:pPr>
+        <w:pStyle w:val="ListParagraph"/>
+        <w:numPr>
+          <w:ilvl w:val="0"/>
+          <w:numId w:val="1"/>
+        </w:numPr>
+      </w:pPr>
+      <w:r>
+        <w:t>Code tests drive motors, servo, and line follow sensor</w:t>
+      </w:r>
+    </w:p>
+    <w:p>
+      <w:pPr>
+        <w:pStyle w:val="ListParagraph"/>
+        <w:numPr>
+          <w:ilvl w:val="0"/>
+          <w:numId w:val="1"/>
+        </w:numPr>
+      </w:pPr>
+      <w:r>
+        <w:t>Robot starts with the sensor over a taped line on the table</w:t>
+      </w:r>
+    </w:p>
+    <w:p>
+      <w:pPr>
+        <w:pStyle w:val="ListParagraph"/>
+        <w:numPr>
+          <w:ilvl w:val="0"/>
+          <w:numId w:val="1"/>
+        </w:numPr>
+      </w:pPr>
+      <w:r>
+        <w:t xml:space="preserve">Robot drives 3 inches </w:t>
+      </w:r>
+    </w:p>
+    <w:p>
+      <w:pPr>
+        <w:pStyle w:val="ListParagraph"/>
+        <w:numPr>
+          <w:ilvl w:val="0"/>
+          <w:numId w:val="1"/>
+        </w:numPr>
+      </w:pPr>
+      <w:r>
+        <w:t xml:space="preserve">Robot turns right 90 degrees, left 180 degrees, then back right 90 degrees </w:t>
+      </w:r>
+    </w:p>
+    <w:p>
+      <w:pPr>
+        <w:pStyle w:val="ListParagraph"/>
+        <w:numPr>
+          <w:ilvl w:val="0"/>
+          <w:numId w:val="1"/>
+        </w:numPr>
+      </w:pPr>
+      <w:r>
+        <w:t>Robot turns servo all the way forwards such that the catapult arm is pointing towards the front of the robot</w:t>
+      </w:r>
+    </w:p>
     <w:p/>
+    <w:p>
+      <w:r>
+        <w:t>Challenges I had</w:t>
+      </w:r>
+    </w:p>
+    <w:p>
+      <w:pPr>
+        <w:pStyle w:val="ListParagraph"/>
+        <w:numPr>
+          <w:ilvl w:val="0"/>
+          <w:numId w:val="1"/>
+        </w:numPr>
+      </w:pPr>
+      <w:r>
+        <w:t xml:space="preserve">Struggled a little with the physical attachment of the two sensors at front. I attached the ultrasonic sensor just too far off center to get the line follow sensor notch lined up, and I had to try using several different tools to get the ultrasonic clip off the robot without damaging it. </w:t>
+      </w:r>
+    </w:p>
+    <w:p>
+      <w:pPr>
+        <w:pStyle w:val="ListParagraph"/>
+        <w:numPr>
+          <w:ilvl w:val="0"/>
+          <w:numId w:val="1"/>
+        </w:numPr>
+      </w:pPr>
+      <w:r>
+        <w:t xml:space="preserve">A bit confusing juggling between the XRP web IDE and Thonny at first. I kept getting connection issues on Thonny then realized that the web IDE was connected and I had to close out of that first. Also the automatic firmware update on the web IDE pulled 1 release behind the latest release on the MicroPython site, so I ended up running machine.bootloader() in the Thonny shell and dropping in the v1.26 UF2 file manually afterwards. </w:t>
+      </w:r>
+    </w:p>
+    <w:p>
+      <w:pPr>
+        <w:pStyle w:val="ListParagraph"/>
+        <w:numPr>
+          <w:ilvl w:val="0"/>
+          <w:numId w:val="1"/>
+        </w:numPr>
+      </w:pPr>
+      <w:r>
+        <w:t xml:space="preserve">Definitely rusty with Git and Github setting up my own code repo and cloning it to local hard drive. A bunch of mucking around in documentation and old notes I had. Might be helpful to the class (or at least myself) if there was a Git/GitHub crash course for hobbyists that you could recommend we take or incorporate into a lab session this semester. </w:t>
+      </w:r>
+    </w:p>
     <w:sectPr>
       <w:pgSz w:w="12240" w:h="15840"/>
       <w:pgMar w:top="1440" w:right="1440" w:bottom="1440" w:left="1440" w:header="720" w:footer="720" w:gutter="0"/>
@@ -39,6 +148,126 @@
     </w:sectPr>
   </w:body>
 </w:document>
+</file>
+
+<file path=word/numbering.xml><?xml version="1.0" encoding="utf-8"?>
+<w:numbering xmlns:wpc="http://schemas.microsoft.com/office/word/2010/wordprocessingCanvas" xmlns:cx="http://schemas.microsoft.com/office/drawing/2014/chartex" xmlns:cx1="http://schemas.microsoft.com/office/drawing/2015/9/8/chartex" xmlns:cx2="http://schemas.microsoft.com/office/drawing/2015/10/21/chartex" xmlns:cx3="http://schemas.microsoft.com/office/drawing/2016/5/9/chartex" xmlns:cx4="http://schemas.microsoft.com/office/drawing/2016/5/10/chartex" xmlns:cx5="http://schemas.microsoft.com/office/drawing/2016/5/11/chartex" xmlns:cx6="http://schemas.microsoft.com/office/drawing/2016/5/12/chartex" xmlns:cx7="http://schemas.microsoft.com/office/drawing/2016/5/13/chartex" xmlns:cx8="http://schemas.microsoft.com/office/drawing/2016/5/14/chartex" xmlns:mc="http://schemas.openxmlformats.org/markup-compatibility/2006" xmlns:aink="http://schemas.microsoft.com/office/drawing/2016/ink" xmlns:am3d="http://schemas.microsoft.com/office/drawing/2017/model3d" xmlns:o="urn:schemas-microsoft-com:office:office" xmlns:oel="http://schemas.microsoft.com/office/2019/extlst" xmlns:r="http://schemas.openxmlformats.org/officeDocument/2006/relationships" xmlns:m="http://schemas.openxmlformats.org/officeDocument/2006/math" xmlns:v="urn:schemas-microsoft-com:vml" xmlns:wp14="http://schemas.microsoft.com/office/word/2010/wordprocessingDrawing" xmlns:wp="http://schemas.openxmlformats.org/drawingml/2006/wordprocessingDrawing" xmlns:w10="urn:schemas-microsoft-com:office:word" xmlns:w="http://schemas.openxmlformats.org/wordprocessingml/2006/main" xmlns:w14="http://schemas.microsoft.com/office/word/2010/wordml" xmlns:w15="http://schemas.microsoft.com/office/word/2012/wordml" xmlns:w16cex="http://schemas.microsoft.com/office/word/2018/wordml/cex" xmlns:w16cid="http://schemas.microsoft.com/office/word/2016/wordml/cid" xmlns:w16="http://schemas.microsoft.com/office/word/2018/wordml" xmlns:w16du="http://schemas.microsoft.com/office/word/2023/wordml/word16du" xmlns:w16sdtdh="http://schemas.microsoft.com/office/word/2020/wordml/sdtdatahash" xmlns:w16sdtfl="http://schemas.microsoft.com/office/word/2024/wordml/sdtformatlock" xmlns:w16se="http://schemas.microsoft.com/office/word/2015/wordml/symex" xmlns:wpg="http://schemas.microsoft.com/office/word/2010/wordprocessingGroup" xmlns:wpi="http://schemas.microsoft.com/office/word/2010/wordprocessingInk" xmlns:wne="http://schemas.microsoft.com/office/word/2006/wordml" xmlns:wps="http://schemas.microsoft.com/office/word/2010/wordprocessingShape" mc:Ignorable="w14 w15 w16se w16cid w16 w16cex w16sdtdh w16sdtfl w16du wp14">
+  <w:abstractNum w:abstractNumId="0" w15:restartNumberingAfterBreak="0">
+    <w:nsid w:val="1F582CE8"/>
+    <w:multiLevelType w:val="hybridMultilevel"/>
+    <w:tmpl w:val="5FFA8140"/>
+    <w:lvl w:ilvl="0" w:tplc="C554C962">
+      <w:numFmt w:val="bullet"/>
+      <w:lvlText w:val="-"/>
+      <w:lvlJc w:val="left"/>
+      <w:pPr>
+        <w:ind w:left="720" w:hanging="360"/>
+      </w:pPr>
+      <w:rPr>
+        <w:rFonts w:ascii="Aptos" w:eastAsiaTheme="minorHAnsi" w:hAnsi="Aptos" w:cstheme="minorBidi" w:hint="default"/>
+      </w:rPr>
+    </w:lvl>
+    <w:lvl w:ilvl="1" w:tplc="04090003" w:tentative="1">
+      <w:start w:val="1"/>
+      <w:numFmt w:val="bullet"/>
+      <w:lvlText w:val="o"/>
+      <w:lvlJc w:val="left"/>
+      <w:pPr>
+        <w:ind w:left="1440" w:hanging="360"/>
+      </w:pPr>
+      <w:rPr>
+        <w:rFonts w:ascii="Courier New" w:hAnsi="Courier New" w:cs="Courier New" w:hint="default"/>
+      </w:rPr>
+    </w:lvl>
+    <w:lvl w:ilvl="2" w:tplc="04090005" w:tentative="1">
+      <w:start w:val="1"/>
+      <w:numFmt w:val="bullet"/>
+      <w:lvlText w:val=""/>
+      <w:lvlJc w:val="left"/>
+      <w:pPr>
+        <w:ind w:left="2160" w:hanging="360"/>
+      </w:pPr>
+      <w:rPr>
+        <w:rFonts w:ascii="Wingdings" w:hAnsi="Wingdings" w:hint="default"/>
+      </w:rPr>
+    </w:lvl>
+    <w:lvl w:ilvl="3" w:tplc="04090001" w:tentative="1">
+      <w:start w:val="1"/>
+      <w:numFmt w:val="bullet"/>
+      <w:lvlText w:val=""/>
+      <w:lvlJc w:val="left"/>
+      <w:pPr>
+        <w:ind w:left="2880" w:hanging="360"/>
+      </w:pPr>
+      <w:rPr>
+        <w:rFonts w:ascii="Symbol" w:hAnsi="Symbol" w:hint="default"/>
+      </w:rPr>
+    </w:lvl>
+    <w:lvl w:ilvl="4" w:tplc="04090003" w:tentative="1">
+      <w:start w:val="1"/>
+      <w:numFmt w:val="bullet"/>
+      <w:lvlText w:val="o"/>
+      <w:lvlJc w:val="left"/>
+      <w:pPr>
+        <w:ind w:left="3600" w:hanging="360"/>
+      </w:pPr>
+      <w:rPr>
+        <w:rFonts w:ascii="Courier New" w:hAnsi="Courier New" w:cs="Courier New" w:hint="default"/>
+      </w:rPr>
+    </w:lvl>
+    <w:lvl w:ilvl="5" w:tplc="04090005" w:tentative="1">
+      <w:start w:val="1"/>
+      <w:numFmt w:val="bullet"/>
+      <w:lvlText w:val=""/>
+      <w:lvlJc w:val="left"/>
+      <w:pPr>
+        <w:ind w:left="4320" w:hanging="360"/>
+      </w:pPr>
+      <w:rPr>
+        <w:rFonts w:ascii="Wingdings" w:hAnsi="Wingdings" w:hint="default"/>
+      </w:rPr>
+    </w:lvl>
+    <w:lvl w:ilvl="6" w:tplc="04090001" w:tentative="1">
+      <w:start w:val="1"/>
+      <w:numFmt w:val="bullet"/>
+      <w:lvlText w:val=""/>
+      <w:lvlJc w:val="left"/>
+      <w:pPr>
+        <w:ind w:left="5040" w:hanging="360"/>
+      </w:pPr>
+      <w:rPr>
+        <w:rFonts w:ascii="Symbol" w:hAnsi="Symbol" w:hint="default"/>
+      </w:rPr>
+    </w:lvl>
+    <w:lvl w:ilvl="7" w:tplc="04090003" w:tentative="1">
+      <w:start w:val="1"/>
+      <w:numFmt w:val="bullet"/>
+      <w:lvlText w:val="o"/>
+      <w:lvlJc w:val="left"/>
+      <w:pPr>
+        <w:ind w:left="5760" w:hanging="360"/>
+      </w:pPr>
+      <w:rPr>
+        <w:rFonts w:ascii="Courier New" w:hAnsi="Courier New" w:cs="Courier New" w:hint="default"/>
+      </w:rPr>
+    </w:lvl>
+    <w:lvl w:ilvl="8" w:tplc="04090005" w:tentative="1">
+      <w:start w:val="1"/>
+      <w:numFmt w:val="bullet"/>
+      <w:lvlText w:val=""/>
+      <w:lvlJc w:val="left"/>
+      <w:pPr>
+        <w:ind w:left="6480" w:hanging="360"/>
+      </w:pPr>
+      <w:rPr>
+        <w:rFonts w:ascii="Wingdings" w:hAnsi="Wingdings" w:hint="default"/>
+      </w:rPr>
+    </w:lvl>
+  </w:abstractNum>
+  <w:num w:numId="1" w16cid:durableId="1574437403">
+    <w:abstractNumId w:val="0"/>
+  </w:num>
+</w:numbering>
 </file>
 
 <file path=word/styles.xml><?xml version="1.0" encoding="utf-8"?>

</xml_diff>

<commit_message>
lab 1 files complete
</commit_message>
<xml_diff>
--- a/Lab 1 XRP Setup.docx
+++ b/Lab 1 XRP Setup.docx
@@ -47,7 +47,13 @@
         </w:numPr>
       </w:pPr>
       <w:r>
-        <w:t>Code tests drive motors, servo, and line follow sensor</w:t>
+        <w:t xml:space="preserve">Code tests drive motors, servo, </w:t>
+      </w:r>
+      <w:r>
+        <w:t xml:space="preserve">LEDs, IMU temperature, </w:t>
+      </w:r>
+      <w:r>
+        <w:t>and line follow sensor</w:t>
       </w:r>
     </w:p>
     <w:p>
@@ -71,7 +77,7 @@
         </w:numPr>
       </w:pPr>
       <w:r>
-        <w:t xml:space="preserve">Robot drives 3 inches </w:t>
+        <w:t>Flash both board LEDs</w:t>
       </w:r>
     </w:p>
     <w:p>
@@ -83,7 +89,13 @@
         </w:numPr>
       </w:pPr>
       <w:r>
-        <w:t xml:space="preserve">Robot turns right 90 degrees, left 180 degrees, then back right 90 degrees </w:t>
+        <w:t xml:space="preserve">Line follow test for </w:t>
+      </w:r>
+      <w:r>
+        <w:t>1</w:t>
+      </w:r>
+      <w:r>
+        <w:t xml:space="preserve"> second</w:t>
       </w:r>
     </w:p>
     <w:p>
@@ -95,13 +107,7 @@
         </w:numPr>
       </w:pPr>
       <w:r>
-        <w:t>Robot turns servo all the way forwards such that the catapult arm is pointing towards the front of the robot</w:t>
-      </w:r>
-    </w:p>
-    <w:p/>
-    <w:p>
-      <w:r>
-        <w:t>Challenges I had</w:t>
+        <w:t xml:space="preserve">Pull a temperature measurement from the IMU </w:t>
       </w:r>
     </w:p>
     <w:p>
@@ -113,7 +119,15 @@
         </w:numPr>
       </w:pPr>
       <w:r>
-        <w:t xml:space="preserve">Struggled a little with the physical attachment of the two sensors at front. I attached the ultrasonic sensor just too far off center to get the line follow sensor notch lined up, and I had to try using several different tools to get the ultrasonic clip off the robot without damaging it. </w:t>
+        <w:t>T</w:t>
+      </w:r>
+      <w:r>
+        <w:t>urn servo all the way forwards such that the catapult arm is pointing towards the front of the robot</w:t>
+      </w:r>
+    </w:p>
+    <w:p>
+      <w:r>
+        <w:t>Challenges I had</w:t>
       </w:r>
     </w:p>
     <w:p>
@@ -125,7 +139,7 @@
         </w:numPr>
       </w:pPr>
       <w:r>
-        <w:t xml:space="preserve">A bit confusing juggling between the XRP web IDE and Thonny at first. I kept getting connection issues on Thonny then realized that the web IDE was connected and I had to close out of that first. Also the automatic firmware update on the web IDE pulled 1 release behind the latest release on the MicroPython site, so I ended up running machine.bootloader() in the Thonny shell and dropping in the v1.26 UF2 file manually afterwards. </w:t>
+        <w:t xml:space="preserve">Struggled a little with the physical attachment of the two sensors at front. I attached the ultrasonic sensor just too far off center to get the line follow sensor notch lined up, and I had to try using several different tools to get the ultrasonic clip off the robot without damaging it. </w:t>
       </w:r>
     </w:p>
     <w:p>
@@ -137,7 +151,74 @@
         </w:numPr>
       </w:pPr>
       <w:r>
-        <w:t xml:space="preserve">Definitely rusty with Git and Github setting up my own code repo and cloning it to local hard drive. A bunch of mucking around in documentation and old notes I had. Might be helpful to the class (or at least myself) if there was a Git/GitHub crash course for hobbyists that you could recommend we take or incorporate into a lab session this semester. </w:t>
+        <w:t xml:space="preserve">A bit confusing juggling between the XRP web IDE and Thonny at first. I kept getting connection issues on Thonny then realized that the web IDE was connected and I had to close out of that first. </w:t>
+      </w:r>
+      <w:proofErr w:type="gramStart"/>
+      <w:r>
+        <w:t>Also</w:t>
+      </w:r>
+      <w:proofErr w:type="gramEnd"/>
+      <w:r>
+        <w:t xml:space="preserve"> the automatic firmware update on the web IDE pulled 1 release behind the latest release on the </w:t>
+      </w:r>
+      <w:proofErr w:type="spellStart"/>
+      <w:r>
+        <w:t>MicroPython</w:t>
+      </w:r>
+      <w:proofErr w:type="spellEnd"/>
+      <w:r>
+        <w:t xml:space="preserve"> site, so I ended up running </w:t>
+      </w:r>
+      <w:proofErr w:type="spellStart"/>
+      <w:proofErr w:type="gramStart"/>
+      <w:r>
+        <w:t>machine.bootloader</w:t>
+      </w:r>
+      <w:proofErr w:type="spellEnd"/>
+      <w:proofErr w:type="gramEnd"/>
+      <w:r>
+        <w:t xml:space="preserve">() in the Thonny shell and </w:t>
+      </w:r>
+      <w:proofErr w:type="gramStart"/>
+      <w:r>
+        <w:t>dropping</w:t>
+      </w:r>
+      <w:proofErr w:type="gramEnd"/>
+      <w:r>
+        <w:t xml:space="preserve"> in the v1.26 UF2 file manually afterwards. </w:t>
+      </w:r>
+    </w:p>
+    <w:p>
+      <w:pPr>
+        <w:pStyle w:val="ListParagraph"/>
+        <w:numPr>
+          <w:ilvl w:val="0"/>
+          <w:numId w:val="1"/>
+        </w:numPr>
+      </w:pPr>
+      <w:proofErr w:type="gramStart"/>
+      <w:r>
+        <w:t>Definitely rusty</w:t>
+      </w:r>
+      <w:proofErr w:type="gramEnd"/>
+      <w:r>
+        <w:t xml:space="preserve"> with Git and </w:t>
+      </w:r>
+      <w:proofErr w:type="spellStart"/>
+      <w:r>
+        <w:t>Github</w:t>
+      </w:r>
+      <w:proofErr w:type="spellEnd"/>
+      <w:r>
+        <w:t xml:space="preserve"> setting up my own code repo and cloning it to local hard drive. A bunch of mucking around in documentation and old notes I had. </w:t>
+      </w:r>
+      <w:proofErr w:type="gramStart"/>
+      <w:r>
+        <w:t>Might</w:t>
+      </w:r>
+      <w:proofErr w:type="gramEnd"/>
+      <w:r>
+        <w:t xml:space="preserve"> be helpful to the class (or at least myself) if there was a Git/GitHub crash course for hobbyists that you could recommend we take or incorporate into a lab session this semester. </w:t>
       </w:r>
     </w:p>
     <w:sectPr>

</xml_diff>